<commit_message>
Corrigido a introdução, resumo e referencias
</commit_message>
<xml_diff>
--- a/AVS/1. Resumo.docx
+++ b/AVS/1. Resumo.docx
@@ -4,127 +4,15 @@
   <w:body>
     <w:p>
       <w:r>
-        <w:rPr>
-          <w:lang w:val="en-US"/>
-        </w:rPr>
         <w:t>Resume</w:t>
       </w:r>
     </w:p>
     <w:p>
       <w:pPr>
-        <w:spacing w:line="240" w:lineRule="auto"/>
         <w:jc w:val="both"/>
       </w:pPr>
       <w:r>
-        <w:t xml:space="preserve">Muitas pessoas têm dificuldades em encontrar profissionais ou empresas adequadas para realizar algum tipo de </w:t>
-      </w:r>
-      <w:r>
-        <w:t>serviço. O</w:t>
-      </w:r>
-      <w:r>
-        <w:t xml:space="preserve"> Tips foi proposto com o</w:t>
-      </w:r>
-      <w:r>
-        <w:t xml:space="preserve"> intuito</w:t>
-      </w:r>
-      <w:r>
-        <w:t xml:space="preserve"> de</w:t>
-      </w:r>
-      <w:r>
-        <w:t xml:space="preserve"> facilitar</w:t>
-      </w:r>
-      <w:r>
-        <w:t xml:space="preserve"> tanto</w:t>
-      </w:r>
-      <w:r>
-        <w:t xml:space="preserve"> para os usuários</w:t>
-      </w:r>
-      <w:r>
-        <w:t xml:space="preserve"> quanto para os profissionais e empresas se encontrarem, de forma rápida, fácil e gratuita.</w:t>
-      </w:r>
-      <w:r>
-        <w:t xml:space="preserve"> </w:t>
-      </w:r>
-      <w:r>
-        <w:t xml:space="preserve">Com isso o usuário terá um aplicativo </w:t>
-      </w:r>
-      <w:r>
-        <w:t>por meio do qual</w:t>
-      </w:r>
-      <w:r>
-        <w:t xml:space="preserve"> poderá </w:t>
-      </w:r>
-      <w:r>
-        <w:t xml:space="preserve">criar o seu perfil, </w:t>
-      </w:r>
-      <w:r>
-        <w:t>buscar e analisar o melhor perfil</w:t>
-      </w:r>
-      <w:r>
-        <w:t xml:space="preserve"> profissional</w:t>
-      </w:r>
-      <w:r>
-        <w:t xml:space="preserve"> de acordo suas </w:t>
-      </w:r>
-      <w:r>
-        <w:t>informações e avaliações</w:t>
-      </w:r>
-      <w:r>
-        <w:t>.</w:t>
-      </w:r>
-      <w:r>
-        <w:t xml:space="preserve"> Quando encontrado o </w:t>
-      </w:r>
-      <w:r>
-        <w:t>utilizador</w:t>
-      </w:r>
-      <w:r>
-        <w:t xml:space="preserve"> </w:t>
-      </w:r>
-      <w:r>
-        <w:t>deverá</w:t>
-      </w:r>
-      <w:r>
-        <w:t xml:space="preserve"> realizar um </w:t>
-      </w:r>
-      <w:r>
-        <w:t xml:space="preserve">contato com o dono deste perfil para fecharem a contratação do serviço. </w:t>
-      </w:r>
-      <w:r>
-        <w:t>E, a</w:t>
-      </w:r>
-      <w:r>
-        <w:t xml:space="preserve">pós o termino da execução do deste, se avaliarem. Tendo em vista que o aplicativo não terá vinculo algum com ambas as partes sobre o acordo entre elas </w:t>
-      </w:r>
-      <w:r>
-        <w:t>formalizado</w:t>
-      </w:r>
-      <w:r>
-        <w:t xml:space="preserve">. </w:t>
-      </w:r>
-      <w:r>
-        <w:t>Para</w:t>
-      </w:r>
-      <w:r>
-        <w:t xml:space="preserve"> o seu desenvolvimento será utilizado algumas ferramentas e plataformas que estão em alta no mercado atualmente, tais como, </w:t>
-      </w:r>
-      <w:r>
-        <w:rPr>
-          <w:i/>
-        </w:rPr>
-        <w:t xml:space="preserve">Ionic Framework, Angular </w:t>
-      </w:r>
-      <w:r>
-        <w:t xml:space="preserve">e </w:t>
-      </w:r>
-      <w:r>
-        <w:rPr>
-          <w:i/>
-        </w:rPr>
-        <w:t>Firebase.</w:t>
-      </w:r>
-      <w:r>
-        <w:t xml:space="preserve"> </w:t>
+        <w:t>Muitas pessoas têm dificuldades em encontrar profissionais ou empresas adequadas para realizar algum tipo de serviço. O Tips foi proposto com o intuito de facilitar, tanto para os usuários quanto para os profissionais e empresas, localizar de forma rápida, fácil e gratuita. Com isso, o usuário terá um aplicativo por meio do qual poderá criar o seu perfil, buscar e analisar o melhor perfil profissional de acordo suas informações e avaliações. Quando encontrado o utilizador deverá realizar um contato com o dono deste perfil para fecharem a contratação do serviço. E, após o término da execução do serviço contratado, se avaliarem. Tendo em vista que o aplicativo não terá vinculo algum com ambas as partes sobre o acordo entre elas formalizado. Para o seu desenvolvimento será utilizado algumas ferramentas e plataformas que estão em alta no mercado atualmente, tais como, Ionic Framework, Angular e Firebase.</w:t>
       </w:r>
     </w:p>
     <w:p/>
@@ -144,7 +32,6 @@
       <w:bookmarkStart w:id="0" w:name="_GoBack"/>
       <w:bookmarkEnd w:id="0"/>
     </w:p>
-    <w:p/>
     <w:p/>
     <w:p/>
     <w:p>
@@ -161,7 +48,19 @@
         <w:t xml:space="preserve">: </w:t>
       </w:r>
       <w:r>
-        <w:t>Prestadores de serviços, Autônomos, Aplicação para Prestadores de Serviços, Busca por Empresas, Dicas de Prestadores de Serviços.</w:t>
+        <w:t xml:space="preserve">Prestadores de serviços, Aplicação para Prestadores de Serviços, </w:t>
+      </w:r>
+      <w:r>
+        <w:t>Avaliação de Serviços</w:t>
+      </w:r>
+      <w:r>
+        <w:t>, Dicas de Prestadores de Serviços</w:t>
+      </w:r>
+      <w:r>
+        <w:t>, Cadastro de Prestadores de Serviços</w:t>
+      </w:r>
+      <w:r>
+        <w:t>.</w:t>
       </w:r>
     </w:p>
     <w:sectPr>
@@ -364,6 +263,79 @@
     <w:semiHidden/>
     <w:unhideWhenUsed/>
   </w:style>
+  <w:style w:type="paragraph" w:styleId="Textodecomentrio">
+    <w:name w:val="annotation text"/>
+    <w:basedOn w:val="Normal"/>
+    <w:link w:val="TextodecomentrioChar"/>
+    <w:uiPriority w:val="99"/>
+    <w:semiHidden/>
+    <w:unhideWhenUsed/>
+    <w:rsid w:val="00D73D48"/>
+    <w:pPr>
+      <w:spacing w:line="240" w:lineRule="auto"/>
+    </w:pPr>
+    <w:rPr>
+      <w:rFonts w:ascii="Calibri" w:eastAsia="Calibri" w:hAnsi="Calibri" w:cs="Times New Roman"/>
+      <w:sz w:val="20"/>
+      <w:szCs w:val="20"/>
+    </w:rPr>
+  </w:style>
+  <w:style w:type="character" w:customStyle="1" w:styleId="TextodecomentrioChar">
+    <w:name w:val="Texto de comentário Char"/>
+    <w:basedOn w:val="Fontepargpadro"/>
+    <w:link w:val="Textodecomentrio"/>
+    <w:uiPriority w:val="99"/>
+    <w:semiHidden/>
+    <w:rsid w:val="00D73D48"/>
+    <w:rPr>
+      <w:rFonts w:ascii="Calibri" w:eastAsia="Calibri" w:hAnsi="Calibri" w:cs="Times New Roman"/>
+      <w:sz w:val="20"/>
+      <w:szCs w:val="20"/>
+      <w:lang w:val="pt-BR"/>
+    </w:rPr>
+  </w:style>
+  <w:style w:type="character" w:styleId="Refdecomentrio">
+    <w:name w:val="annotation reference"/>
+    <w:uiPriority w:val="99"/>
+    <w:semiHidden/>
+    <w:unhideWhenUsed/>
+    <w:rsid w:val="00D73D48"/>
+    <w:rPr>
+      <w:sz w:val="16"/>
+      <w:szCs w:val="16"/>
+    </w:rPr>
+  </w:style>
+  <w:style w:type="paragraph" w:styleId="Textodebalo">
+    <w:name w:val="Balloon Text"/>
+    <w:basedOn w:val="Normal"/>
+    <w:link w:val="TextodebaloChar"/>
+    <w:uiPriority w:val="99"/>
+    <w:semiHidden/>
+    <w:unhideWhenUsed/>
+    <w:rsid w:val="00D73D48"/>
+    <w:pPr>
+      <w:spacing w:after="0" w:line="240" w:lineRule="auto"/>
+    </w:pPr>
+    <w:rPr>
+      <w:rFonts w:ascii="Tahoma" w:hAnsi="Tahoma" w:cs="Tahoma"/>
+      <w:sz w:val="16"/>
+      <w:szCs w:val="16"/>
+    </w:rPr>
+  </w:style>
+  <w:style w:type="character" w:customStyle="1" w:styleId="TextodebaloChar">
+    <w:name w:val="Texto de balão Char"/>
+    <w:basedOn w:val="Fontepargpadro"/>
+    <w:link w:val="Textodebalo"/>
+    <w:uiPriority w:val="99"/>
+    <w:semiHidden/>
+    <w:rsid w:val="00D73D48"/>
+    <w:rPr>
+      <w:rFonts w:ascii="Tahoma" w:hAnsi="Tahoma" w:cs="Tahoma"/>
+      <w:sz w:val="16"/>
+      <w:szCs w:val="16"/>
+      <w:lang w:val="pt-BR"/>
+    </w:rPr>
+  </w:style>
 </w:styles>
 </file>
 
@@ -557,6 +529,79 @@
     <w:semiHidden/>
     <w:unhideWhenUsed/>
   </w:style>
+  <w:style w:type="paragraph" w:styleId="Textodecomentrio">
+    <w:name w:val="annotation text"/>
+    <w:basedOn w:val="Normal"/>
+    <w:link w:val="TextodecomentrioChar"/>
+    <w:uiPriority w:val="99"/>
+    <w:semiHidden/>
+    <w:unhideWhenUsed/>
+    <w:rsid w:val="00D73D48"/>
+    <w:pPr>
+      <w:spacing w:line="240" w:lineRule="auto"/>
+    </w:pPr>
+    <w:rPr>
+      <w:rFonts w:ascii="Calibri" w:eastAsia="Calibri" w:hAnsi="Calibri" w:cs="Times New Roman"/>
+      <w:sz w:val="20"/>
+      <w:szCs w:val="20"/>
+    </w:rPr>
+  </w:style>
+  <w:style w:type="character" w:customStyle="1" w:styleId="TextodecomentrioChar">
+    <w:name w:val="Texto de comentário Char"/>
+    <w:basedOn w:val="Fontepargpadro"/>
+    <w:link w:val="Textodecomentrio"/>
+    <w:uiPriority w:val="99"/>
+    <w:semiHidden/>
+    <w:rsid w:val="00D73D48"/>
+    <w:rPr>
+      <w:rFonts w:ascii="Calibri" w:eastAsia="Calibri" w:hAnsi="Calibri" w:cs="Times New Roman"/>
+      <w:sz w:val="20"/>
+      <w:szCs w:val="20"/>
+      <w:lang w:val="pt-BR"/>
+    </w:rPr>
+  </w:style>
+  <w:style w:type="character" w:styleId="Refdecomentrio">
+    <w:name w:val="annotation reference"/>
+    <w:uiPriority w:val="99"/>
+    <w:semiHidden/>
+    <w:unhideWhenUsed/>
+    <w:rsid w:val="00D73D48"/>
+    <w:rPr>
+      <w:sz w:val="16"/>
+      <w:szCs w:val="16"/>
+    </w:rPr>
+  </w:style>
+  <w:style w:type="paragraph" w:styleId="Textodebalo">
+    <w:name w:val="Balloon Text"/>
+    <w:basedOn w:val="Normal"/>
+    <w:link w:val="TextodebaloChar"/>
+    <w:uiPriority w:val="99"/>
+    <w:semiHidden/>
+    <w:unhideWhenUsed/>
+    <w:rsid w:val="00D73D48"/>
+    <w:pPr>
+      <w:spacing w:after="0" w:line="240" w:lineRule="auto"/>
+    </w:pPr>
+    <w:rPr>
+      <w:rFonts w:ascii="Tahoma" w:hAnsi="Tahoma" w:cs="Tahoma"/>
+      <w:sz w:val="16"/>
+      <w:szCs w:val="16"/>
+    </w:rPr>
+  </w:style>
+  <w:style w:type="character" w:customStyle="1" w:styleId="TextodebaloChar">
+    <w:name w:val="Texto de balão Char"/>
+    <w:basedOn w:val="Fontepargpadro"/>
+    <w:link w:val="Textodebalo"/>
+    <w:uiPriority w:val="99"/>
+    <w:semiHidden/>
+    <w:rsid w:val="00D73D48"/>
+    <w:rPr>
+      <w:rFonts w:ascii="Tahoma" w:hAnsi="Tahoma" w:cs="Tahoma"/>
+      <w:sz w:val="16"/>
+      <w:szCs w:val="16"/>
+      <w:lang w:val="pt-BR"/>
+    </w:rPr>
+  </w:style>
 </w:styles>
 </file>
 

</xml_diff>